<commit_message>
Activity Diagrams and design changes
</commit_message>
<xml_diff>
--- a/Use case descriptions/AdministerArticles.docx
+++ b/Use case descriptions/AdministerArticles.docx
@@ -288,23 +288,18 @@
           <w:p>
             <w:pPr>
               <w:pStyle w:val="ListParagraph"/>
-              <w:ind w:left="360"/>
+              <w:numPr>
+                <w:ilvl w:val="0"/>
+                <w:numId w:val="2"/>
+              </w:numPr>
             </w:pPr>
+            <w:r>
+              <w:t>Prompts for add, edit or delete option.</w:t>
+            </w:r>
           </w:p>
         </w:tc>
       </w:tr>
       <w:tr>
-        <w:tc>
-          <w:tcPr>
-            <w:tcW w:w="4675" w:type="dxa"/>
-          </w:tcPr>
-          <w:p>
-            <w:pPr>
-              <w:pStyle w:val="ListParagraph"/>
-              <w:ind w:left="360"/>
-            </w:pPr>
-          </w:p>
-        </w:tc>
         <w:tc>
           <w:tcPr>
             <w:tcW w:w="4675" w:type="dxa"/>
@@ -318,7 +313,39 @@
               </w:numPr>
             </w:pPr>
             <w:r>
-              <w:t>Prompts for add, edit or delete option.</w:t>
+              <w:t>If add is selected,</w:t>
+            </w:r>
+          </w:p>
+        </w:tc>
+        <w:tc>
+          <w:tcPr>
+            <w:tcW w:w="4675" w:type="dxa"/>
+          </w:tcPr>
+          <w:p>
+            <w:r>
+              <w:t>3.1) Prompts new article details.</w:t>
+            </w:r>
+          </w:p>
+        </w:tc>
+      </w:tr>
+      <w:tr>
+        <w:tc>
+          <w:tcPr>
+            <w:tcW w:w="4675" w:type="dxa"/>
+          </w:tcPr>
+          <w:p>
+            <w:r>
+              <w:t>3.2) Enters new article title and content.</w:t>
+            </w:r>
+          </w:p>
+        </w:tc>
+        <w:tc>
+          <w:tcPr>
+            <w:tcW w:w="4675" w:type="dxa"/>
+          </w:tcPr>
+          <w:p>
+            <w:r>
+              <w:t>3.3) Saves the article.</w:t>
             </w:r>
           </w:p>
         </w:tc>
@@ -337,20 +364,17 @@
               </w:numPr>
             </w:pPr>
             <w:r>
-              <w:t>If add is selected,</w:t>
-            </w:r>
-          </w:p>
-        </w:tc>
-        <w:tc>
-          <w:tcPr>
-            <w:tcW w:w="4675" w:type="dxa"/>
-          </w:tcPr>
-          <w:p>
-            <w:r>
-              <w:t>3</w:t>
-            </w:r>
-            <w:r>
-              <w:t>.1) Prompts new article details.</w:t>
+              <w:t>If edit is selected,</w:t>
+            </w:r>
+          </w:p>
+        </w:tc>
+        <w:tc>
+          <w:tcPr>
+            <w:tcW w:w="4675" w:type="dxa"/>
+          </w:tcPr>
+          <w:p>
+            <w:r>
+              <w:t>4.1) Display article titles with article numbers.</w:t>
             </w:r>
           </w:p>
         </w:tc>
@@ -361,27 +385,92 @@
             <w:tcW w:w="4675" w:type="dxa"/>
           </w:tcPr>
           <w:p>
-            <w:r>
-              <w:t>3</w:t>
-            </w:r>
-            <w:r>
-              <w:t>.2) Enters new article title and content.</w:t>
-            </w:r>
-          </w:p>
-        </w:tc>
-        <w:tc>
-          <w:tcPr>
-            <w:tcW w:w="4675" w:type="dxa"/>
-          </w:tcPr>
-          <w:p>
-            <w:r>
-              <w:t>3</w:t>
-            </w:r>
-            <w:r>
-              <w:t xml:space="preserve">.3) </w:t>
-            </w:r>
-            <w:r>
-              <w:t>Saves the article.</w:t>
+            <w:pPr>
+              <w:pStyle w:val="ListParagraph"/>
+              <w:ind w:left="360"/>
+            </w:pPr>
+          </w:p>
+        </w:tc>
+        <w:tc>
+          <w:tcPr>
+            <w:tcW w:w="4675" w:type="dxa"/>
+          </w:tcPr>
+          <w:p>
+            <w:r>
+              <w:t xml:space="preserve">4.2) Prompts for article number. </w:t>
+            </w:r>
+          </w:p>
+        </w:tc>
+      </w:tr>
+      <w:tr>
+        <w:tc>
+          <w:tcPr>
+            <w:tcW w:w="4675" w:type="dxa"/>
+          </w:tcPr>
+          <w:p>
+            <w:r>
+              <w:t>4.3) Enters article number.</w:t>
+            </w:r>
+          </w:p>
+        </w:tc>
+        <w:tc>
+          <w:tcPr>
+            <w:tcW w:w="4675" w:type="dxa"/>
+          </w:tcPr>
+          <w:p>
+            <w:r>
+              <w:t>4.4) Display article title and content.</w:t>
+            </w:r>
+          </w:p>
+        </w:tc>
+      </w:tr>
+      <w:tr>
+        <w:tc>
+          <w:tcPr>
+            <w:tcW w:w="4675" w:type="dxa"/>
+          </w:tcPr>
+          <w:p>
+            <w:pPr>
+              <w:pStyle w:val="ListParagraph"/>
+              <w:ind w:left="360"/>
+            </w:pPr>
+          </w:p>
+        </w:tc>
+        <w:tc>
+          <w:tcPr>
+            <w:tcW w:w="4675" w:type="dxa"/>
+          </w:tcPr>
+          <w:p>
+            <w:r>
+              <w:t>4.5) Prompts changes.</w:t>
+            </w:r>
+          </w:p>
+        </w:tc>
+      </w:tr>
+      <w:tr>
+        <w:tc>
+          <w:tcPr>
+            <w:tcW w:w="4675" w:type="dxa"/>
+          </w:tcPr>
+          <w:p>
+            <w:r>
+              <w:t xml:space="preserve">4.6) </w:t>
+            </w:r>
+            <w:r>
+              <w:t>Make</w:t>
+            </w:r>
+            <w:r>
+              <w:t xml:space="preserve"> changes.</w:t>
+            </w:r>
+          </w:p>
+        </w:tc>
+        <w:tc>
+          <w:tcPr>
+            <w:tcW w:w="4675" w:type="dxa"/>
+          </w:tcPr>
+          <w:p>
+            <w:r>
+              <w:t>4.7) Saves changes.</w:t>
             </w:r>
           </w:p>
         </w:tc>
@@ -400,38 +489,17 @@
               </w:numPr>
             </w:pPr>
             <w:r>
-              <w:t>I</w:t>
-            </w:r>
-            <w:r>
-              <w:t>f edit is selected</w:t>
-            </w:r>
-            <w:r>
-              <w:t>,</w:t>
-            </w:r>
-          </w:p>
-        </w:tc>
-        <w:tc>
-          <w:tcPr>
-            <w:tcW w:w="4675" w:type="dxa"/>
-          </w:tcPr>
-          <w:p>
-            <w:r>
-              <w:t>4</w:t>
-            </w:r>
-            <w:r>
-              <w:t xml:space="preserve">.1) </w:t>
-            </w:r>
-            <w:r>
-              <w:t>Display</w:t>
-            </w:r>
-            <w:r>
-              <w:t xml:space="preserve"> </w:t>
-            </w:r>
-            <w:r>
-              <w:t>article titles with article number</w:t>
-            </w:r>
-            <w:r>
-              <w:t>s.</w:t>
+              <w:t>If delete is selected,</w:t>
+            </w:r>
+          </w:p>
+        </w:tc>
+        <w:tc>
+          <w:tcPr>
+            <w:tcW w:w="4675" w:type="dxa"/>
+          </w:tcPr>
+          <w:p>
+            <w:r>
+              <w:t>5.1) Prompts for article number.</w:t>
             </w:r>
           </w:p>
         </w:tc>
@@ -442,28 +510,27 @@
             <w:tcW w:w="4675" w:type="dxa"/>
           </w:tcPr>
           <w:p>
-            <w:pPr>
-              <w:pStyle w:val="ListParagraph"/>
-              <w:ind w:left="360"/>
-            </w:pPr>
-          </w:p>
-        </w:tc>
-        <w:tc>
-          <w:tcPr>
-            <w:tcW w:w="4675" w:type="dxa"/>
-          </w:tcPr>
-          <w:p>
-            <w:r>
-              <w:t>4</w:t>
-            </w:r>
-            <w:r>
-              <w:t xml:space="preserve">.2) Prompts for </w:t>
-            </w:r>
-            <w:r>
-              <w:t>article number</w:t>
-            </w:r>
-            <w:r>
-              <w:t xml:space="preserve">. </w:t>
+            <w:r>
+              <w:t>5.2</w:t>
+            </w:r>
+            <w:r>
+              <w:t>) Enters article number.</w:t>
+            </w:r>
+          </w:p>
+        </w:tc>
+        <w:tc>
+          <w:tcPr>
+            <w:tcW w:w="4675" w:type="dxa"/>
+          </w:tcPr>
+          <w:p>
+            <w:r>
+              <w:t>5.</w:t>
+            </w:r>
+            <w:r>
+              <w:t>3</w:t>
+            </w:r>
+            <w:r>
+              <w:t>) Prompts for re-confirmation.</w:t>
             </w:r>
           </w:p>
         </w:tc>
@@ -475,17 +542,29 @@
           </w:tcPr>
           <w:p>
             <w:r>
-              <w:t>4.3) Enters article number.</w:t>
-            </w:r>
-          </w:p>
-        </w:tc>
-        <w:tc>
-          <w:tcPr>
-            <w:tcW w:w="4675" w:type="dxa"/>
-          </w:tcPr>
-          <w:p>
-            <w:r>
-              <w:t>4.4) Display article title and content.</w:t>
+              <w:t>5.</w:t>
+            </w:r>
+            <w:r>
+              <w:t>4</w:t>
+            </w:r>
+            <w:r>
+              <w:t>) Confirms deletion.</w:t>
+            </w:r>
+          </w:p>
+        </w:tc>
+        <w:tc>
+          <w:tcPr>
+            <w:tcW w:w="4675" w:type="dxa"/>
+          </w:tcPr>
+          <w:p>
+            <w:r>
+              <w:t>5.</w:t>
+            </w:r>
+            <w:r>
+              <w:t>5</w:t>
+            </w:r>
+            <w:r>
+              <w:t>) Deletes article.</w:t>
             </w:r>
           </w:p>
         </w:tc>
@@ -495,53 +574,8 @@
           <w:tcPr>
             <w:tcW w:w="4675" w:type="dxa"/>
           </w:tcPr>
-          <w:p>
-            <w:pPr>
-              <w:pStyle w:val="ListParagraph"/>
-              <w:ind w:left="360"/>
-            </w:pPr>
-          </w:p>
-        </w:tc>
-        <w:tc>
-          <w:tcPr>
-            <w:tcW w:w="4675" w:type="dxa"/>
-          </w:tcPr>
-          <w:p>
-            <w:r>
-              <w:t>4.5</w:t>
-            </w:r>
-            <w:r>
-              <w:t xml:space="preserve">) </w:t>
-            </w:r>
-            <w:r>
-              <w:t>Prompts changes.</w:t>
-            </w:r>
-          </w:p>
-        </w:tc>
-      </w:tr>
-      <w:tr>
-        <w:tc>
-          <w:tcPr>
-            <w:tcW w:w="4675" w:type="dxa"/>
-          </w:tcPr>
-          <w:p>
-            <w:r>
-              <w:t>4.6) Enters changes.</w:t>
-            </w:r>
-          </w:p>
-        </w:tc>
-        <w:tc>
-          <w:tcPr>
-            <w:tcW w:w="4675" w:type="dxa"/>
-          </w:tcPr>
-          <w:p>
-            <w:r>
-              <w:t>4.7) Saves changes.</w:t>
-            </w:r>
-          </w:p>
-        </w:tc>
-      </w:tr>
-      <w:tr>
+          <w:p/>
+        </w:tc>
         <w:tc>
           <w:tcPr>
             <w:tcW w:w="4675" w:type="dxa"/>
@@ -555,26 +589,7 @@
               </w:numPr>
             </w:pPr>
             <w:r>
-              <w:t xml:space="preserve">If </w:t>
-            </w:r>
-            <w:r>
-              <w:t>delete is selected</w:t>
-            </w:r>
-            <w:r>
-              <w:t>,</w:t>
-            </w:r>
-          </w:p>
-        </w:tc>
-        <w:tc>
-          <w:tcPr>
-            <w:tcW w:w="4675" w:type="dxa"/>
-          </w:tcPr>
-          <w:p>
-            <w:r>
-              <w:t>5</w:t>
-            </w:r>
-            <w:r>
-              <w:t>.1) Prompts for re-confirmation.</w:t>
+              <w:t>Notify user.</w:t>
             </w:r>
           </w:p>
         </w:tc>
@@ -585,50 +600,23 @@
             <w:tcW w:w="4675" w:type="dxa"/>
           </w:tcPr>
           <w:p>
-            <w:r>
-              <w:t>5</w:t>
-            </w:r>
-            <w:r>
-              <w:t>.2) Confirms deletion.</w:t>
-            </w:r>
-          </w:p>
-        </w:tc>
-        <w:tc>
-          <w:tcPr>
-            <w:tcW w:w="4675" w:type="dxa"/>
-          </w:tcPr>
-          <w:p>
-            <w:r>
-              <w:t>5</w:t>
-            </w:r>
-            <w:r>
-              <w:t xml:space="preserve">.3) </w:t>
-            </w:r>
-            <w:r>
-              <w:t>Deletes article.</w:t>
-            </w:r>
-          </w:p>
-        </w:tc>
-      </w:tr>
-      <w:tr>
+            <w:pPr>
+              <w:pStyle w:val="ListParagraph"/>
+              <w:numPr>
+                <w:ilvl w:val="0"/>
+                <w:numId w:val="2"/>
+              </w:numPr>
+            </w:pPr>
+            <w:r>
+              <w:t>Repeat steps 2 to 5 until all necessary tasks are completed.</w:t>
+            </w:r>
+          </w:p>
+        </w:tc>
         <w:tc>
           <w:tcPr>
             <w:tcW w:w="4675" w:type="dxa"/>
           </w:tcPr>
           <w:p/>
-        </w:tc>
-        <w:tc>
-          <w:tcPr>
-            <w:tcW w:w="4675" w:type="dxa"/>
-          </w:tcPr>
-          <w:p>
-            <w:r>
-              <w:t>5.4</w:t>
-            </w:r>
-            <w:r>
-              <w:t>) Confirms action completion to user.</w:t>
-            </w:r>
-          </w:p>
         </w:tc>
       </w:tr>
     </w:tbl>

</xml_diff>

<commit_message>
modifications for use case descriptions and activity diagrams
</commit_message>
<xml_diff>
--- a/Use case descriptions/AdministerArticles.docx
+++ b/Use case descriptions/AdministerArticles.docx
@@ -345,7 +345,31 @@
           </w:tcPr>
           <w:p>
             <w:r>
-              <w:t>3.3) Saves the article.</w:t>
+              <w:t>3.3) Categorize article.</w:t>
+            </w:r>
+          </w:p>
+        </w:tc>
+      </w:tr>
+      <w:tr>
+        <w:tc>
+          <w:tcPr>
+            <w:tcW w:w="4675" w:type="dxa"/>
+          </w:tcPr>
+          <w:p/>
+        </w:tc>
+        <w:tc>
+          <w:tcPr>
+            <w:tcW w:w="4675" w:type="dxa"/>
+          </w:tcPr>
+          <w:p>
+            <w:r>
+              <w:t>3.</w:t>
+            </w:r>
+            <w:r>
+              <w:t>4</w:t>
+            </w:r>
+            <w:r>
+              <w:t>) Saves the article.</w:t>
             </w:r>
           </w:p>
         </w:tc>
@@ -511,10 +535,7 @@
           </w:tcPr>
           <w:p>
             <w:r>
-              <w:t>5.2</w:t>
-            </w:r>
-            <w:r>
-              <w:t>) Enters article number.</w:t>
+              <w:t>5.2) Enters article number.</w:t>
             </w:r>
           </w:p>
         </w:tc>
@@ -677,6 +698,7 @@
           <w:b/>
           <w:bCs/>
         </w:rPr>
+        <w:lastRenderedPageBreak/>
         <w:t>Related Use Cases</w:t>
       </w:r>
     </w:p>

</xml_diff>

<commit_message>
Updated sequence diagrams and minor design changes
</commit_message>
<xml_diff>
--- a/Use case descriptions/AdministerArticles.docx
+++ b/Use case descriptions/AdministerArticles.docx
@@ -523,7 +523,10 @@
           </w:tcPr>
           <w:p>
             <w:r>
-              <w:t>5.1) Prompts for article number.</w:t>
+              <w:t xml:space="preserve">5.1) </w:t>
+            </w:r>
+            <w:r>
+              <w:t>Display article titles with article numbers.</w:t>
             </w:r>
           </w:p>
         </w:tc>
@@ -534,24 +537,22 @@
             <w:tcW w:w="4675" w:type="dxa"/>
           </w:tcPr>
           <w:p>
-            <w:r>
-              <w:t>5.2) Enters article number.</w:t>
-            </w:r>
-          </w:p>
-        </w:tc>
-        <w:tc>
-          <w:tcPr>
-            <w:tcW w:w="4675" w:type="dxa"/>
-          </w:tcPr>
-          <w:p>
-            <w:r>
-              <w:t>5.</w:t>
-            </w:r>
-            <w:r>
-              <w:t>3</w:t>
-            </w:r>
-            <w:r>
-              <w:t>) Prompts for re-confirmation.</w:t>
+            <w:pPr>
+              <w:pStyle w:val="ListParagraph"/>
+              <w:ind w:left="360"/>
+            </w:pPr>
+          </w:p>
+        </w:tc>
+        <w:tc>
+          <w:tcPr>
+            <w:tcW w:w="4675" w:type="dxa"/>
+          </w:tcPr>
+          <w:p>
+            <w:r>
+              <w:t xml:space="preserve">5.2) </w:t>
+            </w:r>
+            <w:r>
+              <w:t>Prompts for article number.</w:t>
             </w:r>
           </w:p>
         </w:tc>
@@ -566,26 +567,29 @@
               <w:t>5.</w:t>
             </w:r>
             <w:r>
+              <w:t>3</w:t>
+            </w:r>
+            <w:r>
+              <w:t>) Enters article number.</w:t>
+            </w:r>
+          </w:p>
+        </w:tc>
+        <w:tc>
+          <w:tcPr>
+            <w:tcW w:w="4675" w:type="dxa"/>
+          </w:tcPr>
+          <w:p>
+            <w:r>
+              <w:t>5.</w:t>
+            </w:r>
+            <w:r>
               <w:t>4</w:t>
             </w:r>
             <w:r>
-              <w:t>) Confirms deletion.</w:t>
-            </w:r>
-          </w:p>
-        </w:tc>
-        <w:tc>
-          <w:tcPr>
-            <w:tcW w:w="4675" w:type="dxa"/>
-          </w:tcPr>
-          <w:p>
-            <w:r>
-              <w:t>5.</w:t>
-            </w:r>
-            <w:r>
-              <w:t>5</w:t>
-            </w:r>
-            <w:r>
-              <w:t>) Deletes article.</w:t>
+              <w:t xml:space="preserve">) </w:t>
+            </w:r>
+            <w:r>
+              <w:t>Deletes article.</w:t>
             </w:r>
           </w:p>
         </w:tc>
@@ -670,7 +674,13 @@
         </w:numPr>
       </w:pPr>
       <w:r>
-        <w:t>If invalid article number is entered for editing, the administrator is asked to re-enter a valid number.</w:t>
+        <w:t>If invalid article number is entered for editing</w:t>
+      </w:r>
+      <w:r>
+        <w:t xml:space="preserve"> or deleting</w:t>
+      </w:r>
+      <w:r>
+        <w:t>, the administrator is asked to re-enter a valid number.</w:t>
       </w:r>
     </w:p>
     <w:p>

</xml_diff>